<commit_message>
tests update so all run with no manual closing of graphical outputs. all tests passing
</commit_message>
<xml_diff>
--- a/tests/resources/ipdc_d_graph.docx
+++ b/tests/resources/ipdc_d_graph.docx
@@ -16,7 +16,7 @@
       <w:r>
         <w:drawing>
           <wp:inline xmlns:a="http://schemas.openxmlformats.org/drawingml/2006/main" xmlns:pic="http://schemas.openxmlformats.org/drawingml/2006/picture">
-            <wp:extent cx="6400800" cy="4238610"/>
+            <wp:extent cx="6400800" cy="5120640"/>
             <wp:docPr id="1" name="Picture 1"/>
             <wp:cNvGraphicFramePr>
               <a:graphicFrameLocks noChangeAspect="1"/>
@@ -37,7 +37,7 @@
                   <pic:spPr>
                     <a:xfrm>
                       <a:off x="0" y="0"/>
-                      <a:ext cx="6400800" cy="4238610"/>
+                      <a:ext cx="6400800" cy="5120640"/>
                     </a:xfrm>
                     <a:prstGeom prst="rect"/>
                   </pic:spPr>

</xml_diff>